<commit_message>
update tai lieu moi
</commit_message>
<xml_diff>
--- a/RuaGit.docx
+++ b/RuaGit.docx
@@ -2151,7 +2151,6 @@
           <w:lang w:val="en-US"/>
         </w:rPr>
       </w:pPr>
-      <w:bookmarkStart w:id="0" w:name="_GoBack"/>
       <w:r>
         <w:rPr>
           <w:noProof/>
@@ -2192,6 +2191,67 @@
           </wp:inline>
         </w:drawing>
       </w:r>
+    </w:p>
+    <w:p>
+      <w:pPr>
+        <w:pStyle w:val="mg-b30"/>
+        <w:shd w:val="clear" w:color="auto" w:fill="FFFFFF"/>
+        <w:spacing w:before="0" w:beforeAutospacing="0" w:after="240" w:afterAutospacing="0"/>
+        <w:jc w:val="both"/>
+        <w:textAlignment w:val="baseline"/>
+        <w:rPr>
+          <w:rFonts w:ascii="Helvetica" w:hAnsi="Helvetica" w:cs="Helvetica"/>
+          <w:color w:val="333333"/>
+          <w:lang w:val="en-US"/>
+        </w:rPr>
+      </w:pPr>
+      <w:r>
+        <w:rPr>
+          <w:rFonts w:ascii="Helvetica" w:hAnsi="Helvetica" w:cs="Helvetica"/>
+          <w:color w:val="333333"/>
+          <w:lang w:val="en-US"/>
+        </w:rPr>
+        <w:t>Nếu có update mới trong file. Trên local sẽ hiện dấu “!” đỏ. Chúng ta thực hiện lại thao tác “Commit &amp; Push”</w:t>
+      </w:r>
+      <w:r>
+        <w:rPr>
+          <w:rFonts w:ascii="Helvetica" w:hAnsi="Helvetica" w:cs="Helvetica"/>
+          <w:color w:val="333333"/>
+          <w:lang w:val="en-US"/>
+        </w:rPr>
+        <w:t xml:space="preserve"> ở trên</w:t>
+      </w:r>
+      <w:r>
+        <w:rPr>
+          <w:rFonts w:ascii="Helvetica" w:hAnsi="Helvetica" w:cs="Helvetica"/>
+          <w:color w:val="333333"/>
+          <w:lang w:val="en-US"/>
+        </w:rPr>
+        <w:t>. Sau khi đã “</w:t>
+      </w:r>
+      <w:r>
+        <w:rPr>
+          <w:rFonts w:ascii="Helvetica" w:hAnsi="Helvetica" w:cs="Helvetica"/>
+          <w:color w:val="333333"/>
+          <w:lang w:val="en-US"/>
+        </w:rPr>
+        <w:t xml:space="preserve">Commit” xong, ta sẽ lên server để kiểm tra lại xem file đã được push (upload) chưa. </w:t>
+      </w:r>
+    </w:p>
+    <w:p>
+      <w:pPr>
+        <w:pStyle w:val="mg-b30"/>
+        <w:shd w:val="clear" w:color="auto" w:fill="FFFFFF"/>
+        <w:spacing w:before="0" w:beforeAutospacing="0" w:after="240" w:afterAutospacing="0"/>
+        <w:jc w:val="both"/>
+        <w:textAlignment w:val="baseline"/>
+        <w:rPr>
+          <w:rFonts w:ascii="Helvetica" w:hAnsi="Helvetica" w:cs="Helvetica"/>
+          <w:color w:val="333333"/>
+          <w:lang w:val="en-US"/>
+        </w:rPr>
+      </w:pPr>
+      <w:bookmarkStart w:id="0" w:name="_GoBack"/>
       <w:bookmarkEnd w:id="0"/>
     </w:p>
     <w:p>

</xml_diff>